<commit_message>
current state: some changes, Anlagen
</commit_message>
<xml_diff>
--- a/template/BP 2004_16/BP2004_16_Zertifikat_fuer_Profilfach.docx
+++ b/template/BP 2004_16/BP2004_16_Zertifikat_fuer_Profilfach.docx
@@ -607,6 +607,7 @@
           <w:listItem w:displayText="Bildende Kunst" w:value="Bildende Kunst"/>
           <w:listItem w:displayText="Spanisch" w:value="Spanisch"/>
           <w:listItem w:displayText="Informatik, Mathematik, Physik (IMP)" w:value="Informatik, Mathematik, Physik (IMP)"/>
+          <w:listItem w:displayText="${profilfach_titel}" w:value="${profilfach_titel}"/>
         </w:dropDownList>
       </w:sdtPr>
       <w:sdtEndPr>
@@ -632,7 +633,7 @@
             <w:rPr>
               <w:rStyle w:val="Formatvorlage5"/>
             </w:rPr>
-            <w:t>Spanisch</w:t>
+            <w:t>${profilfach_titel}</w:t>
           </w:r>
         </w:p>
       </w:sdtContent>
@@ -749,23 +750,7 @@
           <w:sz w:val="26"/>
           <w:szCs w:val="26"/>
         </w:rPr>
-        <w:t>hat</w:t>
-      </w:r>
-      <w:proofErr w:type="spellStart"/>
-      <w:r>
-        <w:rPr>
-          <w:sz w:val="26"/>
-          <w:szCs w:val="26"/>
-        </w:rPr>
-        <w:t xml:space="preserve"> dab</w:t>
-      </w:r>
-      <w:proofErr w:type="spellEnd"/>
-      <w:r>
-        <w:rPr>
-          <w:sz w:val="26"/>
-          <w:szCs w:val="26"/>
-        </w:rPr>
-        <w:t>ei besondere Kompetenzen in den aufgeführten Bereichen erworben:</w:t>
+        <w:t>hat dabei besondere Kompetenzen in den aufgeführten Bereichen erworben:</w:t>
       </w:r>
     </w:p>
     <w:p>
@@ -889,6 +874,8 @@
             </w:pPr>
           </w:p>
         </w:tc>
+        <w:bookmarkStart w:id="5" w:name="_GoBack"/>
+        <w:bookmarkEnd w:id="5"/>
       </w:tr>
       <w:tr>
         <w:trPr>
@@ -929,7 +916,7 @@
                 </w:ffData>
               </w:fldChar>
             </w:r>
-            <w:bookmarkStart w:id="5" w:name="Text11"/>
+            <w:bookmarkStart w:id="6" w:name="Text11"/>
             <w:r>
               <w:rPr>
                 <w:sz w:val="22"/>
@@ -950,8 +937,6 @@
               </w:rPr>
               <w:fldChar w:fldCharType="separate"/>
             </w:r>
-            <w:bookmarkStart w:id="6" w:name="_GoBack"/>
-            <w:bookmarkEnd w:id="6"/>
             <w:r>
               <w:rPr>
                 <w:noProof/>
@@ -967,7 +952,7 @@
               </w:rPr>
               <w:fldChar w:fldCharType="end"/>
             </w:r>
-            <w:bookmarkEnd w:id="5"/>
+            <w:bookmarkEnd w:id="6"/>
           </w:p>
         </w:tc>
         <w:tc>
@@ -1185,11 +1170,11 @@
                 <w:placeholder>
                   <w:docPart w:val="B5C7446A1BAC4213BD84C6995E111FAA"/>
                 </w:placeholder>
-                <w:showingPlcHdr/>
                 <w:comboBox>
                   <w:listItem w:value="Wählen Sie ein Element aus."/>
                   <w:listItem w:displayText="Schulleiterin" w:value="Schulleiterin"/>
                   <w:listItem w:displayText="Schulleiter" w:value="Schulleiter"/>
+                  <w:listItem w:displayText="${leiter}" w:value="${leiter}"/>
                 </w:comboBox>
               </w:sdtPr>
               <w:sdtEndPr>
@@ -1202,10 +1187,23 @@
               <w:sdtContent>
                 <w:r>
                   <w:rPr>
-                    <w:rStyle w:val="aa"/>
-                    <w:sz w:val="16"/>
+                    <w:rStyle w:val="Formatvorlage6"/>
                   </w:rPr>
-                  <w:t>Wählen Sie ein Element aus.</w:t>
+                  <w:t>${</w:t>
+                </w:r>
+                <w:proofErr w:type="spellStart"/>
+                <w:r>
+                  <w:rPr>
+                    <w:rStyle w:val="Formatvorlage6"/>
+                  </w:rPr>
+                  <w:t>leiter</w:t>
+                </w:r>
+                <w:proofErr w:type="spellEnd"/>
+                <w:r>
+                  <w:rPr>
+                    <w:rStyle w:val="Formatvorlage6"/>
+                  </w:rPr>
+                  <w:t>}</w:t>
                 </w:r>
               </w:sdtContent>
             </w:sdt>
@@ -1445,7 +1443,6 @@
     <w:lsdException w:name="Table Web 2" w:semiHidden="1" w:unhideWhenUsed="1"/>
     <w:lsdException w:name="Table Web 3" w:semiHidden="1" w:unhideWhenUsed="1"/>
     <w:lsdException w:name="Balloon Text" w:semiHidden="1" w:unhideWhenUsed="1"/>
-    <w:lsdException w:name="Table Grid" w:semiHidden="1" w:unhideWhenUsed="1"/>
     <w:lsdException w:name="Table Theme" w:semiHidden="1" w:unhideWhenUsed="1"/>
     <w:lsdException w:name="Placeholder Text" w:semiHidden="1"/>
     <w:lsdException w:name="No Spacing" w:uiPriority="1" w:qFormat="1"/>
@@ -2143,6 +2140,9 @@
   <w:rsids>
     <w:rsidRoot w:val="00237784"/>
     <w:rsid w:val="00237784"/>
+    <w:rsid w:val="00BF0250"/>
+    <w:rsid w:val="00CF1F7C"/>
+    <w:rsid w:val="00D07F62"/>
   </w:rsids>
   <m:mathPr>
     <m:mathFont m:val="Cambria Math"/>
@@ -2906,7 +2906,7 @@
 </file>
 
 <file path=customXml/itemProps1.xml><?xml version="1.0" encoding="utf-8"?>
-<ds:datastoreItem xmlns:ds="http://schemas.openxmlformats.org/officeDocument/2006/customXml" ds:itemID="{A26853DF-3097-4979-9FB6-CBD4205A444E}">
+<ds:datastoreItem xmlns:ds="http://schemas.openxmlformats.org/officeDocument/2006/customXml" ds:itemID="{4CCB3D42-84EF-45EC-AD3D-4EF1AEF2ABE3}">
   <ds:schemaRefs>
     <ds:schemaRef ds:uri="http://schemas.openxmlformats.org/officeDocument/2006/bibliography"/>
   </ds:schemaRefs>

</xml_diff>